<commit_message>
Pridany subor a zmena
</commit_message>
<xml_diff>
--- a/Zapisnica 3.10.2014.docx
+++ b/Zapisnica 3.10.2014.docx
@@ -449,6 +449,9 @@
       </w:r>
       <w:r>
         <w:t>iny team</w:t>
+      </w:r>
+      <w:r>
+        <w:t xml:space="preserve"> presun kvoli FEI</w:t>
       </w:r>
       <w:bookmarkStart w:id="0" w:name="_GoBack"/>
       <w:bookmarkEnd w:id="0"/>
@@ -2932,6 +2935,7 @@
   </w:compat>
   <w:rsids>
     <w:rsidRoot w:val="00784D34"/>
+    <w:rsid w:val="003B2CC4"/>
     <w:rsid w:val="00784D34"/>
     <w:rsid w:val="00957613"/>
     <w:rsid w:val="009D4013"/>

</xml_diff>

<commit_message>
Revert "Pridany subor a zmena"
This reverts commit 6896796a04c3ffc7804f6612ea3dc837ae57f981.
</commit_message>
<xml_diff>
--- a/Zapisnica 3.10.2014.docx
+++ b/Zapisnica 3.10.2014.docx
@@ -449,9 +449,6 @@
       </w:r>
       <w:r>
         <w:t>iny team</w:t>
-      </w:r>
-      <w:r>
-        <w:t xml:space="preserve"> presun kvoli FEI</w:t>
       </w:r>
       <w:bookmarkStart w:id="0" w:name="_GoBack"/>
       <w:bookmarkEnd w:id="0"/>
@@ -2935,7 +2932,6 @@
   </w:compat>
   <w:rsids>
     <w:rsidRoot w:val="00784D34"/>
-    <w:rsid w:val="003B2CC4"/>
     <w:rsid w:val="00784D34"/>
     <w:rsid w:val="00957613"/>
     <w:rsid w:val="009D4013"/>

</xml_diff>